<commit_message>
Tarefa - Descricao Procedural e OO - Algoritmo em Portugol - Versao -02
</commit_message>
<xml_diff>
--- a/Tarefas-Procedural-E-POO-Algoritmo-em-Portugol.docx
+++ b/Tarefas-Procedural-E-POO-Algoritmo-em-Portugol.docx
@@ -106,9 +106,13 @@
           <w:sz w:val="32"/>
           <w:szCs w:val="32"/>
         </w:rPr>
-        <w:t>Aluno</w:t>
-      </w:r>
-      <w:r>
+        <w:t>Aluno: Wagner Elvio</w:t>
+      </w:r>
+    </w:p>
+    <w:p>
+      <w:pPr>
+        <w:pStyle w:val="SemEspaamento"/>
+        <w:jc w:val="center"/>
         <w:rPr>
           <w:rFonts w:ascii="Arial" w:hAnsi="Arial" w:cs="Arial"/>
           <w:b/>
@@ -116,8 +120,7 @@
           <w:sz w:val="32"/>
           <w:szCs w:val="32"/>
         </w:rPr>
-        <w:t xml:space="preserve">: </w:t>
-      </w:r>
+      </w:pPr>
       <w:r>
         <w:rPr>
           <w:rFonts w:ascii="Arial" w:hAnsi="Arial" w:cs="Arial"/>
@@ -126,19 +129,56 @@
           <w:sz w:val="32"/>
           <w:szCs w:val="32"/>
         </w:rPr>
-        <w:t>Wagner Elvio</w:t>
+        <w:t>Tarefas</w:t>
       </w:r>
     </w:p>
     <w:p>
       <w:pPr>
         <w:pStyle w:val="SemEspaamento"/>
         <w:jc w:val="center"/>
+        <w:rPr>
+          <w:rFonts w:ascii="Arial" w:hAnsi="Arial" w:cs="Arial"/>
+          <w:sz w:val="24"/>
+          <w:szCs w:val="24"/>
+        </w:rPr>
+      </w:pPr>
+    </w:p>
+    <w:p>
+      <w:pPr>
+        <w:pStyle w:val="SemEspaamento"/>
+        <w:rPr>
+          <w:rFonts w:ascii="Arial" w:hAnsi="Arial" w:cs="Arial"/>
+          <w:sz w:val="24"/>
+          <w:szCs w:val="24"/>
+        </w:rPr>
+      </w:pPr>
+      <w:r>
         <w:rPr>
           <w:rFonts w:ascii="Arial" w:hAnsi="Arial" w:cs="Arial"/>
           <w:b/>
           <w:bCs/>
-          <w:sz w:val="32"/>
-          <w:szCs w:val="32"/>
+          <w:sz w:val="24"/>
+          <w:szCs w:val="24"/>
+          <w:u w:val="single"/>
+        </w:rPr>
+        <w:t>Tarefa 01</w:t>
+      </w:r>
+      <w:r>
+        <w:rPr>
+          <w:rFonts w:ascii="Arial" w:hAnsi="Arial" w:cs="Arial"/>
+          <w:sz w:val="24"/>
+          <w:szCs w:val="24"/>
+        </w:rPr>
+        <w:t>: Descrição sobre a Programação Procedural e a Programação orientada a Objetos</w:t>
+      </w:r>
+    </w:p>
+    <w:p>
+      <w:pPr>
+        <w:pStyle w:val="SemEspaamento"/>
+        <w:rPr>
+          <w:rFonts w:ascii="Arial" w:hAnsi="Arial" w:cs="Arial"/>
+          <w:sz w:val="24"/>
+          <w:szCs w:val="24"/>
         </w:rPr>
       </w:pPr>
       <w:r>
@@ -146,63 +186,11 @@
           <w:rFonts w:ascii="Arial" w:hAnsi="Arial" w:cs="Arial"/>
           <w:b/>
           <w:bCs/>
-          <w:sz w:val="32"/>
-          <w:szCs w:val="32"/>
-        </w:rPr>
-        <w:t>Tarefa</w:t>
-      </w:r>
-      <w:r>
-        <w:rPr>
-          <w:rFonts w:ascii="Arial" w:hAnsi="Arial" w:cs="Arial"/>
-          <w:b/>
-          <w:bCs/>
-          <w:sz w:val="32"/>
-          <w:szCs w:val="32"/>
-        </w:rPr>
-        <w:t>s</w:t>
-      </w:r>
-    </w:p>
-    <w:p>
-      <w:pPr>
-        <w:pStyle w:val="SemEspaamento"/>
-        <w:jc w:val="center"/>
-        <w:rPr>
-          <w:rFonts w:ascii="Arial" w:hAnsi="Arial" w:cs="Arial"/>
-          <w:sz w:val="24"/>
-          <w:szCs w:val="24"/>
-        </w:rPr>
-      </w:pPr>
-    </w:p>
-    <w:p>
-      <w:pPr>
-        <w:pStyle w:val="SemEspaamento"/>
-        <w:rPr>
-          <w:rFonts w:ascii="Arial" w:hAnsi="Arial" w:cs="Arial"/>
-          <w:sz w:val="24"/>
-          <w:szCs w:val="24"/>
-        </w:rPr>
-      </w:pPr>
-      <w:r>
-        <w:rPr>
-          <w:rFonts w:ascii="Arial" w:hAnsi="Arial" w:cs="Arial"/>
-          <w:b/>
-          <w:bCs/>
           <w:sz w:val="24"/>
           <w:szCs w:val="24"/>
           <w:u w:val="single"/>
         </w:rPr>
-        <w:t xml:space="preserve">Tarefa </w:t>
-      </w:r>
-      <w:r>
-        <w:rPr>
-          <w:rFonts w:ascii="Arial" w:hAnsi="Arial" w:cs="Arial"/>
-          <w:b/>
-          <w:bCs/>
-          <w:sz w:val="24"/>
-          <w:szCs w:val="24"/>
-          <w:u w:val="single"/>
-        </w:rPr>
-        <w:t>01</w:t>
+        <w:t>Tarefa 02</w:t>
       </w:r>
       <w:r>
         <w:rPr>
@@ -218,120 +206,54 @@
           <w:sz w:val="24"/>
           <w:szCs w:val="24"/>
         </w:rPr>
-        <w:t>Descrição</w:t>
-      </w:r>
-      <w:r>
-        <w:rPr>
-          <w:rFonts w:ascii="Arial" w:hAnsi="Arial" w:cs="Arial"/>
-          <w:sz w:val="24"/>
-          <w:szCs w:val="24"/>
-        </w:rPr>
-        <w:t xml:space="preserve"> sobre a Programação Procedural e </w:t>
-      </w:r>
-      <w:r>
-        <w:rPr>
-          <w:rFonts w:ascii="Arial" w:hAnsi="Arial" w:cs="Arial"/>
-          <w:sz w:val="24"/>
-          <w:szCs w:val="24"/>
-        </w:rPr>
-        <w:t>a Programação</w:t>
-      </w:r>
-      <w:r>
-        <w:rPr>
-          <w:rFonts w:ascii="Arial" w:hAnsi="Arial" w:cs="Arial"/>
-          <w:sz w:val="24"/>
-          <w:szCs w:val="24"/>
-        </w:rPr>
-        <w:t xml:space="preserve"> orientada a</w:t>
-      </w:r>
-      <w:r>
-        <w:rPr>
-          <w:rFonts w:ascii="Arial" w:hAnsi="Arial" w:cs="Arial"/>
-          <w:sz w:val="24"/>
-          <w:szCs w:val="24"/>
-        </w:rPr>
-        <w:t xml:space="preserve"> Objetos</w:t>
-      </w:r>
-    </w:p>
-    <w:p>
-      <w:pPr>
-        <w:pStyle w:val="SemEspaamento"/>
-        <w:rPr>
-          <w:rFonts w:ascii="Arial" w:hAnsi="Arial" w:cs="Arial"/>
-          <w:sz w:val="24"/>
-          <w:szCs w:val="24"/>
-        </w:rPr>
-      </w:pPr>
-      <w:r>
-        <w:rPr>
-          <w:rFonts w:ascii="Arial" w:hAnsi="Arial" w:cs="Arial"/>
-          <w:b/>
-          <w:bCs/>
-          <w:sz w:val="24"/>
-          <w:szCs w:val="24"/>
-          <w:u w:val="single"/>
-        </w:rPr>
-        <w:t>Tarefa 0</w:t>
-      </w:r>
-      <w:r>
-        <w:rPr>
-          <w:rFonts w:ascii="Arial" w:hAnsi="Arial" w:cs="Arial"/>
-          <w:b/>
-          <w:bCs/>
-          <w:sz w:val="24"/>
-          <w:szCs w:val="24"/>
-          <w:u w:val="single"/>
-        </w:rPr>
-        <w:t>2</w:t>
-      </w:r>
-      <w:r>
-        <w:rPr>
-          <w:rFonts w:ascii="Arial" w:hAnsi="Arial" w:cs="Arial"/>
-          <w:sz w:val="24"/>
-          <w:szCs w:val="24"/>
-        </w:rPr>
-        <w:t>: Descrição sobre a Programação Procedural e a Programação orientada a Objetos</w:t>
-      </w:r>
-    </w:p>
-    <w:p>
-      <w:pPr>
-        <w:pStyle w:val="SemEspaamento"/>
-        <w:rPr>
-          <w:rFonts w:ascii="Arial" w:hAnsi="Arial" w:cs="Arial"/>
-          <w:sz w:val="24"/>
-          <w:szCs w:val="24"/>
-        </w:rPr>
-      </w:pPr>
-    </w:p>
-    <w:p>
-      <w:pPr>
-        <w:pStyle w:val="SemEspaamento"/>
-        <w:rPr>
-          <w:rFonts w:ascii="Arial" w:hAnsi="Arial" w:cs="Arial"/>
-          <w:sz w:val="24"/>
-          <w:szCs w:val="24"/>
-        </w:rPr>
-      </w:pPr>
-    </w:p>
-    <w:p>
-      <w:pPr>
-        <w:pStyle w:val="SemEspaamento"/>
-        <w:rPr>
-          <w:rFonts w:ascii="Arial" w:hAnsi="Arial" w:cs="Arial"/>
-          <w:sz w:val="24"/>
-          <w:szCs w:val="24"/>
-        </w:rPr>
-      </w:pPr>
-    </w:p>
-    <w:p>
-      <w:pPr>
-        <w:pStyle w:val="SemEspaamento"/>
-        <w:rPr>
-          <w:rFonts w:ascii="Arial" w:hAnsi="Arial" w:cs="Arial"/>
-          <w:sz w:val="24"/>
-          <w:szCs w:val="24"/>
-        </w:rPr>
-      </w:pPr>
+        <w:t xml:space="preserve">Algoritmo em </w:t>
+      </w:r>
+      <w:proofErr w:type="spellStart"/>
+      <w:r>
+        <w:rPr>
+          <w:rFonts w:ascii="Arial" w:hAnsi="Arial" w:cs="Arial"/>
+          <w:sz w:val="24"/>
+          <w:szCs w:val="24"/>
+        </w:rPr>
+        <w:t>Portugol</w:t>
+      </w:r>
+      <w:proofErr w:type="spellEnd"/>
+      <w:r>
+        <w:rPr>
+          <w:rFonts w:ascii="Arial" w:hAnsi="Arial" w:cs="Arial"/>
+          <w:sz w:val="24"/>
+          <w:szCs w:val="24"/>
+        </w:rPr>
+        <w:t xml:space="preserve"> da hora de acordar</w:t>
+      </w:r>
+    </w:p>
+    <w:p>
+      <w:pPr>
+        <w:pStyle w:val="SemEspaamento"/>
+        <w:rPr>
+          <w:rFonts w:ascii="Arial" w:hAnsi="Arial" w:cs="Arial"/>
+          <w:sz w:val="24"/>
+          <w:szCs w:val="24"/>
+        </w:rPr>
+      </w:pPr>
+    </w:p>
+    <w:p>
+      <w:pPr>
+        <w:pStyle w:val="SemEspaamento"/>
+        <w:rPr>
+          <w:rFonts w:ascii="Arial" w:hAnsi="Arial" w:cs="Arial"/>
+          <w:sz w:val="24"/>
+          <w:szCs w:val="24"/>
+        </w:rPr>
+      </w:pPr>
+      <w:r>
+        <w:rPr>
+          <w:rFonts w:ascii="Arial" w:hAnsi="Arial" w:cs="Arial"/>
+          <w:sz w:val="24"/>
+          <w:szCs w:val="24"/>
+        </w:rPr>
+        <w:t xml:space="preserve"> </w:t>
+      </w:r>
     </w:p>
     <w:p>
       <w:pPr>
@@ -376,13 +298,7 @@
         <w:rPr>
           <w:rFonts w:cs="Arial"/>
         </w:rPr>
-        <w:t xml:space="preserve"> Procedural e</w:t>
-      </w:r>
-      <w:r>
-        <w:rPr>
-          <w:rFonts w:cs="Arial"/>
-        </w:rPr>
-        <w:t xml:space="preserve"> </w:t>
+        <w:t xml:space="preserve"> Procedural e </w:t>
       </w:r>
       <w:r>
         <w:rPr>
@@ -664,14 +580,7 @@
           <w:u w:val="single"/>
         </w:rPr>
         <w:lastRenderedPageBreak/>
-        <w:t>Tarefa 0</w:t>
-      </w:r>
-      <w:r>
-        <w:rPr>
-          <w:rFonts w:cs="Arial"/>
-          <w:u w:val="single"/>
-        </w:rPr>
-        <w:t>2</w:t>
+        <w:t>Tarefa 02</w:t>
       </w:r>
       <w:r>
         <w:rPr>
@@ -862,19 +771,7 @@
         <w:rPr>
           <w:rFonts w:ascii="Arial" w:hAnsi="Arial" w:cs="Arial"/>
         </w:rPr>
-        <w:t xml:space="preserve">O despertador do celular irá tocar em 5 minutos pela </w:t>
-      </w:r>
-      <w:r>
-        <w:rPr>
-          <w:rFonts w:ascii="Arial" w:hAnsi="Arial" w:cs="Arial"/>
-        </w:rPr>
-        <w:t xml:space="preserve">terceira </w:t>
-      </w:r>
-      <w:r>
-        <w:rPr>
-          <w:rFonts w:ascii="Arial" w:hAnsi="Arial" w:cs="Arial"/>
-        </w:rPr>
-        <w:t>vez</w:t>
+        <w:t>O despertador do celular irá tocar em 5 minutos pela terceira vez</w:t>
       </w:r>
     </w:p>
     <w:p>

</xml_diff>

<commit_message>
Tarefa - Descricao Procedural e OO - Algoritmo em Portugol - Versao -03
</commit_message>
<xml_diff>
--- a/Tarefas-Procedural-E-POO-Algoritmo-em-Portugol.docx
+++ b/Tarefas-Procedural-E-POO-Algoritmo-em-Portugol.docx
@@ -224,7 +224,17 @@
           <w:sz w:val="24"/>
           <w:szCs w:val="24"/>
         </w:rPr>
-        <w:t xml:space="preserve"> da hora de acordar</w:t>
+        <w:t xml:space="preserve"> da </w:t>
+      </w:r>
+      <w:r>
+        <w:rPr>
+          <w:rFonts w:ascii="Arial" w:hAnsi="Arial" w:cs="Arial"/>
+          <w:b/>
+          <w:bCs/>
+          <w:sz w:val="24"/>
+          <w:szCs w:val="24"/>
+        </w:rPr>
+        <w:t>hora de acordar</w:t>
       </w:r>
     </w:p>
     <w:p>

</xml_diff>